<commit_message>
bisa add dan delete friend
</commit_message>
<xml_diff>
--- a/doc/panduan pemakaian.docx
+++ b/doc/panduan pemakaian.docx
@@ -57,8 +57,6 @@
       <w:r>
         <w:t xml:space="preserve">with </w:t>
       </w:r>
-      <w:bookmarkStart w:id="0" w:name="_GoBack"/>
-      <w:bookmarkEnd w:id="0"/>
       <w:r>
         <w:t>ruby on rails (akan muncul ketika sudah menginstal Ruby on Rails)</w:t>
       </w:r>
@@ -135,8 +133,13 @@
         </w:numPr>
       </w:pPr>
       <w:r>
-        <w:t>Untuk mengeksplorasi dan menggunakan fitur-fitur yang terdapat pada web, silahkan login ke dalam web</w:t>
-      </w:r>
+        <w:t xml:space="preserve">Untuk mengeksplorasi dan menggunakan fitur-fitur yang terdapat pada </w:t>
+      </w:r>
+      <w:r>
+        <w:t>web, silahkan login ke dalam web</w:t>
+      </w:r>
+      <w:bookmarkStart w:id="0" w:name="_GoBack"/>
+      <w:bookmarkEnd w:id="0"/>
     </w:p>
     <w:sectPr>
       <w:pgSz w:w="11906" w:h="16838"/>

</xml_diff>